<commit_message>
updated the resume section
</commit_message>
<xml_diff>
--- a/img/resume/web resume.docx
+++ b/img/resume/web resume.docx
@@ -238,21 +238,11 @@
         <w:rPr>
           <w:rFonts w:asciiTheme="majorHAnsi" w:eastAsia="Times New Roman" w:hAnsiTheme="majorHAnsi" w:cstheme="majorHAnsi"/>
           <w:color w:val="000000" w:themeColor="text1"/>
-          <w:sz w:val="10"/>
-          <w:szCs w:val="10"/>
+          <w:sz w:val="16"/>
+          <w:szCs w:val="16"/>
           <w:lang w:eastAsia="en-CA"/>
         </w:rPr>
       </w:pPr>
-      <w:r>
-        <w:rPr>
-          <w:rFonts w:asciiTheme="majorHAnsi" w:eastAsia="Times New Roman" w:hAnsiTheme="majorHAnsi" w:cstheme="majorHAnsi"/>
-          <w:color w:val="000000" w:themeColor="text1"/>
-          <w:sz w:val="10"/>
-          <w:szCs w:val="10"/>
-          <w:lang w:eastAsia="en-CA"/>
-        </w:rPr>
-        <w:t> </w:t>
-      </w:r>
     </w:p>
     <w:p>
       <w:pPr>
@@ -268,7 +258,21 @@
           <w:rFonts w:asciiTheme="majorHAnsi" w:hAnsiTheme="majorHAnsi" w:cstheme="majorHAnsi"/>
           <w:color w:val="000000"/>
         </w:rPr>
-        <w:t>A front-end web developer whose creative flair and adaptive nature strike the balance between form and function. As a recent graduate of the University of Toronto’s School of Continuing Studies Web Development program, a strong command of HTML, CSS, JavaScript, React, and Node.js amongst other techs and frameworks</w:t>
+        <w:t>A front-end web developer whose creative flair and adaptive nature strike the balance between form and function</w:t>
+      </w:r>
+      <w:r>
+        <w:rPr>
+          <w:rFonts w:asciiTheme="majorHAnsi" w:hAnsiTheme="majorHAnsi" w:cstheme="majorHAnsi"/>
+          <w:color w:val="000000"/>
+        </w:rPr>
+        <w:t xml:space="preserve">. </w:t>
+      </w:r>
+      <w:r>
+        <w:rPr>
+          <w:rFonts w:asciiTheme="majorHAnsi" w:hAnsiTheme="majorHAnsi" w:cstheme="majorHAnsi"/>
+          <w:color w:val="000000"/>
+        </w:rPr>
+        <w:t>As a recent graduate of the University of Toronto’s School of Continuing Studies Web Development program, a strong command of HTML, CSS, JavaScript, React, and Node.js amongst other techs and frameworks</w:t>
       </w:r>
       <w:r>
         <w:rPr>
@@ -282,7 +286,30 @@
           <w:rFonts w:asciiTheme="majorHAnsi" w:hAnsiTheme="majorHAnsi" w:cstheme="majorHAnsi"/>
           <w:color w:val="000000"/>
         </w:rPr>
-        <w:t>. He uses his diverse experience, spanning political science, customer service, and the sheet metal trade</w:t>
+        <w:t xml:space="preserve">. He uses his diverse experience, spanning political science, customer service, the </w:t>
+      </w:r>
+      <w:r>
+        <w:rPr>
+          <w:rFonts w:asciiTheme="majorHAnsi" w:hAnsiTheme="majorHAnsi" w:cstheme="majorHAnsi"/>
+          <w:color w:val="000000"/>
+        </w:rPr>
+        <w:t>trades</w:t>
+      </w:r>
+      <w:r>
+        <w:rPr>
+          <w:rFonts w:asciiTheme="majorHAnsi" w:hAnsiTheme="majorHAnsi" w:cstheme="majorHAnsi"/>
+          <w:iCs/>
+          <w:color w:val="000000"/>
+        </w:rPr>
+        <w:t>,</w:t>
+      </w:r>
+      <w:r>
+        <w:rPr>
+          <w:rFonts w:asciiTheme="majorHAnsi" w:hAnsiTheme="majorHAnsi" w:cstheme="majorHAnsi"/>
+          <w:iCs/>
+          <w:color w:val="000000"/>
+        </w:rPr>
+        <w:t xml:space="preserve"> and</w:t>
       </w:r>
       <w:r>
         <w:rPr>
@@ -291,7 +318,24 @@
           <w:iCs/>
           <w:color w:val="000000"/>
         </w:rPr>
-        <w:t xml:space="preserve">, </w:t>
+        <w:t xml:space="preserve"> </w:t>
+      </w:r>
+      <w:r>
+        <w:rPr>
+          <w:rFonts w:asciiTheme="majorHAnsi" w:hAnsiTheme="majorHAnsi" w:cstheme="majorHAnsi"/>
+          <w:iCs/>
+          <w:color w:val="000000"/>
+        </w:rPr>
+        <w:t>recent freelance experience</w:t>
+      </w:r>
+      <w:r>
+        <w:rPr>
+          <w:rFonts w:asciiTheme="majorHAnsi" w:hAnsiTheme="majorHAnsi" w:cstheme="majorHAnsi"/>
+          <w:i/>
+          <w:iCs/>
+          <w:color w:val="000000"/>
+        </w:rPr>
+        <w:t xml:space="preserve"> </w:t>
       </w:r>
       <w:r>
         <w:rPr>
@@ -305,18 +349,39 @@
           <w:rFonts w:asciiTheme="majorHAnsi" w:hAnsiTheme="majorHAnsi" w:cstheme="majorHAnsi"/>
           <w:color w:val="000000"/>
         </w:rPr>
-        <w:t xml:space="preserve"> </w:t>
+        <w:t xml:space="preserve"> His passions include learning, beating personal bests, functional design,</w:t>
+      </w:r>
+      <w:r>
+        <w:rPr>
+          <w:rFonts w:asciiTheme="majorHAnsi" w:hAnsiTheme="majorHAnsi" w:cstheme="majorHAnsi"/>
+          <w:color w:val="000000"/>
+        </w:rPr>
+        <w:t xml:space="preserve"> and </w:t>
+      </w:r>
+      <w:r>
+        <w:rPr>
+          <w:rFonts w:asciiTheme="majorHAnsi" w:hAnsiTheme="majorHAnsi" w:cstheme="majorHAnsi"/>
+          <w:color w:val="000000"/>
+        </w:rPr>
+        <w:t>all things JavaScript</w:t>
+      </w:r>
+      <w:r>
+        <w:rPr>
+          <w:rFonts w:asciiTheme="majorHAnsi" w:hAnsiTheme="majorHAnsi" w:cstheme="majorHAnsi"/>
+          <w:color w:val="000000"/>
+        </w:rPr>
+        <w:t>.</w:t>
       </w:r>
     </w:p>
     <w:p>
       <w:pPr>
-        <w:spacing w:after="0" w:line="240" w:lineRule="auto"/>
+        <w:spacing w:after="0"/>
+        <w:jc w:val="both"/>
         <w:rPr>
-          <w:rFonts w:asciiTheme="majorHAnsi" w:eastAsia="Times New Roman" w:hAnsiTheme="majorHAnsi" w:cstheme="majorHAnsi"/>
-          <w:color w:val="000000" w:themeColor="text1"/>
-          <w:sz w:val="10"/>
-          <w:szCs w:val="10"/>
-          <w:lang w:eastAsia="en-CA"/>
+          <w:rFonts w:asciiTheme="majorHAnsi" w:hAnsiTheme="majorHAnsi" w:cstheme="majorHAnsi"/>
+          <w:color w:val="000000"/>
+          <w:sz w:val="16"/>
+          <w:szCs w:val="16"/>
         </w:rPr>
       </w:pPr>
     </w:p>
@@ -359,21 +424,11 @@
         <w:rPr>
           <w:rFonts w:asciiTheme="majorHAnsi" w:eastAsia="Times New Roman" w:hAnsiTheme="majorHAnsi" w:cstheme="majorHAnsi"/>
           <w:color w:val="000000" w:themeColor="text1"/>
-          <w:sz w:val="10"/>
-          <w:szCs w:val="10"/>
+          <w:sz w:val="16"/>
+          <w:szCs w:val="16"/>
           <w:lang w:eastAsia="en-CA"/>
         </w:rPr>
       </w:pPr>
-      <w:r>
-        <w:rPr>
-          <w:rFonts w:asciiTheme="majorHAnsi" w:eastAsia="Times New Roman" w:hAnsiTheme="majorHAnsi" w:cstheme="majorHAnsi"/>
-          <w:color w:val="000000" w:themeColor="text1"/>
-          <w:sz w:val="10"/>
-          <w:szCs w:val="10"/>
-          <w:lang w:eastAsia="en-CA"/>
-        </w:rPr>
-        <w:t> </w:t>
-      </w:r>
     </w:p>
     <w:tbl>
       <w:tblPr>
@@ -460,16 +515,35 @@
                 <w:lang w:eastAsia="en-CA"/>
               </w:rPr>
             </w:pPr>
-            <w:proofErr w:type="spellStart"/>
-            <w:r>
-              <w:rPr>
-                <w:rFonts w:asciiTheme="majorHAnsi" w:eastAsia="Times New Roman" w:hAnsiTheme="majorHAnsi" w:cstheme="majorHAnsi"/>
-                <w:color w:val="000000" w:themeColor="text1"/>
-                <w:lang w:eastAsia="en-CA"/>
-              </w:rPr>
-              <w:t>JQuery</w:t>
-            </w:r>
-            <w:proofErr w:type="spellEnd"/>
+            <w:r>
+              <w:rPr>
+                <w:rFonts w:asciiTheme="majorHAnsi" w:eastAsia="Times New Roman" w:hAnsiTheme="majorHAnsi" w:cstheme="majorHAnsi"/>
+                <w:color w:val="000000" w:themeColor="text1"/>
+                <w:lang w:eastAsia="en-CA"/>
+              </w:rPr>
+              <w:t>j</w:t>
+            </w:r>
+            <w:r>
+              <w:rPr>
+                <w:rFonts w:asciiTheme="majorHAnsi" w:eastAsia="Times New Roman" w:hAnsiTheme="majorHAnsi" w:cstheme="majorHAnsi"/>
+                <w:color w:val="000000" w:themeColor="text1"/>
+                <w:lang w:eastAsia="en-CA"/>
+              </w:rPr>
+              <w:t>Query</w:t>
+            </w:r>
+          </w:p>
+          <w:p>
+            <w:pPr>
+              <w:pStyle w:val="ListParagraph"/>
+              <w:ind w:left="360"/>
+              <w:rPr>
+                <w:rFonts w:asciiTheme="majorHAnsi" w:eastAsia="Times New Roman" w:hAnsiTheme="majorHAnsi" w:cstheme="majorHAnsi"/>
+                <w:color w:val="000000" w:themeColor="text1"/>
+                <w:sz w:val="16"/>
+                <w:szCs w:val="16"/>
+                <w:lang w:eastAsia="en-CA"/>
+              </w:rPr>
+            </w:pPr>
           </w:p>
         </w:tc>
         <w:tc>
@@ -610,6 +684,14 @@
                 <w:color w:val="000000" w:themeColor="text1"/>
                 <w:lang w:eastAsia="en-CA"/>
               </w:rPr>
+              <w:t xml:space="preserve">Google </w:t>
+            </w:r>
+            <w:r>
+              <w:rPr>
+                <w:rFonts w:asciiTheme="majorHAnsi" w:eastAsia="Times New Roman" w:hAnsiTheme="majorHAnsi" w:cstheme="majorHAnsi"/>
+                <w:color w:val="000000" w:themeColor="text1"/>
+                <w:lang w:eastAsia="en-CA"/>
+              </w:rPr>
               <w:t>Firebase</w:t>
             </w:r>
           </w:p>
@@ -684,17 +766,6 @@
               <w:t>Heroku</w:t>
             </w:r>
           </w:p>
-          <w:p>
-            <w:pPr>
-              <w:pStyle w:val="ListParagraph"/>
-              <w:ind w:left="360"/>
-              <w:rPr>
-                <w:rFonts w:asciiTheme="majorHAnsi" w:eastAsia="Times New Roman" w:hAnsiTheme="majorHAnsi" w:cstheme="majorHAnsi"/>
-                <w:color w:val="000000" w:themeColor="text1"/>
-                <w:lang w:eastAsia="en-CA"/>
-              </w:rPr>
-            </w:pPr>
-          </w:p>
         </w:tc>
       </w:tr>
     </w:tbl>
@@ -704,8 +775,8 @@
         <w:rPr>
           <w:rFonts w:asciiTheme="majorHAnsi" w:eastAsia="Times New Roman" w:hAnsiTheme="majorHAnsi" w:cstheme="majorHAnsi"/>
           <w:color w:val="000000" w:themeColor="text1"/>
-          <w:sz w:val="10"/>
-          <w:szCs w:val="10"/>
+          <w:sz w:val="2"/>
+          <w:szCs w:val="2"/>
           <w:lang w:eastAsia="en-CA"/>
         </w:rPr>
       </w:pPr>
@@ -785,6 +856,20 @@
               <w:jc w:val="both"/>
               <w:rPr>
                 <w:rFonts w:asciiTheme="majorHAnsi" w:eastAsia="Times New Roman" w:hAnsiTheme="majorHAnsi" w:cstheme="majorHAnsi"/>
+                <w:b/>
+                <w:bCs/>
+                <w:color w:val="000000" w:themeColor="text1"/>
+                <w:sz w:val="16"/>
+                <w:szCs w:val="16"/>
+                <w:lang w:eastAsia="en-CA"/>
+              </w:rPr>
+            </w:pPr>
+          </w:p>
+          <w:p>
+            <w:pPr>
+              <w:jc w:val="both"/>
+              <w:rPr>
+                <w:rFonts w:asciiTheme="majorHAnsi" w:eastAsia="Times New Roman" w:hAnsiTheme="majorHAnsi" w:cstheme="majorHAnsi"/>
                 <w:color w:val="000000" w:themeColor="text1"/>
                 <w:lang w:eastAsia="en-CA"/>
               </w:rPr>
@@ -807,6 +892,19 @@
           <w:tcPr>
             <w:tcW w:w="2536" w:type="dxa"/>
           </w:tcPr>
+          <w:p>
+            <w:pPr>
+              <w:jc w:val="right"/>
+              <w:rPr>
+                <w:rFonts w:asciiTheme="majorHAnsi" w:eastAsia="Times New Roman" w:hAnsiTheme="majorHAnsi" w:cstheme="majorHAnsi"/>
+                <w:b/>
+                <w:color w:val="000000" w:themeColor="text1"/>
+                <w:sz w:val="16"/>
+                <w:szCs w:val="16"/>
+                <w:lang w:eastAsia="en-CA"/>
+              </w:rPr>
+            </w:pPr>
+          </w:p>
           <w:p>
             <w:pPr>
               <w:jc w:val="right"/>
@@ -984,15 +1082,63 @@
                 <w:color w:val="000000" w:themeColor="text1"/>
                 <w:lang w:eastAsia="en-CA"/>
               </w:rPr>
-              <w:t xml:space="preserve">This app allows the user to see the historical data of the users favourite 4 cryptocurrencies. This is a serverless </w:t>
-            </w:r>
-            <w:r>
-              <w:rPr>
-                <w:rFonts w:asciiTheme="majorHAnsi" w:eastAsia="Times New Roman" w:hAnsiTheme="majorHAnsi" w:cstheme="majorHAnsi"/>
-                <w:color w:val="000000" w:themeColor="text1"/>
-                <w:lang w:eastAsia="en-CA"/>
-              </w:rPr>
-              <w:t xml:space="preserve">react </w:t>
+              <w:t>This app allows the user to see the historical data of the</w:t>
+            </w:r>
+            <w:r>
+              <w:rPr>
+                <w:rFonts w:asciiTheme="majorHAnsi" w:eastAsia="Times New Roman" w:hAnsiTheme="majorHAnsi" w:cstheme="majorHAnsi"/>
+                <w:color w:val="000000" w:themeColor="text1"/>
+                <w:lang w:eastAsia="en-CA"/>
+              </w:rPr>
+              <w:t>i</w:t>
+            </w:r>
+            <w:r>
+              <w:rPr>
+                <w:rFonts w:asciiTheme="majorHAnsi" w:eastAsia="Times New Roman" w:hAnsiTheme="majorHAnsi" w:cstheme="majorHAnsi"/>
+                <w:color w:val="000000" w:themeColor="text1"/>
+                <w:lang w:eastAsia="en-CA"/>
+              </w:rPr>
+              <w:t xml:space="preserve">r favourite 4 cryptocurrencies. </w:t>
+            </w:r>
+            <w:r>
+              <w:rPr>
+                <w:rFonts w:asciiTheme="majorHAnsi" w:eastAsia="Times New Roman" w:hAnsiTheme="majorHAnsi" w:cstheme="majorHAnsi"/>
+                <w:color w:val="000000" w:themeColor="text1"/>
+                <w:lang w:eastAsia="en-CA"/>
+              </w:rPr>
+              <w:t>It</w:t>
+            </w:r>
+            <w:r>
+              <w:rPr>
+                <w:rFonts w:asciiTheme="majorHAnsi" w:eastAsia="Times New Roman" w:hAnsiTheme="majorHAnsi" w:cstheme="majorHAnsi"/>
+                <w:color w:val="000000" w:themeColor="text1"/>
+                <w:lang w:eastAsia="en-CA"/>
+              </w:rPr>
+              <w:t xml:space="preserve"> is a serverless </w:t>
+            </w:r>
+            <w:r>
+              <w:rPr>
+                <w:rFonts w:asciiTheme="majorHAnsi" w:eastAsia="Times New Roman" w:hAnsiTheme="majorHAnsi" w:cstheme="majorHAnsi"/>
+                <w:color w:val="000000" w:themeColor="text1"/>
+                <w:lang w:eastAsia="en-CA"/>
+              </w:rPr>
+              <w:t>R</w:t>
+            </w:r>
+            <w:r>
+              <w:rPr>
+                <w:rFonts w:asciiTheme="majorHAnsi" w:eastAsia="Times New Roman" w:hAnsiTheme="majorHAnsi" w:cstheme="majorHAnsi"/>
+                <w:color w:val="000000" w:themeColor="text1"/>
+                <w:lang w:eastAsia="en-CA"/>
+              </w:rPr>
+              <w:t>eact</w:t>
+            </w:r>
+            <w:r>
+              <w:rPr>
+                <w:rFonts w:asciiTheme="majorHAnsi" w:eastAsia="Times New Roman" w:hAnsiTheme="majorHAnsi" w:cstheme="majorHAnsi"/>
+                <w:color w:val="000000" w:themeColor="text1"/>
+                <w:lang w:eastAsia="en-CA"/>
+              </w:rPr>
+              <w:t>-</w:t>
             </w:r>
             <w:r>
               <w:rPr>
@@ -1016,15 +1162,15 @@
                 <w:color w:val="000000" w:themeColor="text1"/>
                 <w:lang w:eastAsia="en-CA"/>
               </w:rPr>
-              <w:t>s selection in th</w:t>
-            </w:r>
-            <w:r>
-              <w:rPr>
-                <w:rFonts w:asciiTheme="majorHAnsi" w:eastAsia="Times New Roman" w:hAnsiTheme="majorHAnsi" w:cstheme="majorHAnsi"/>
-                <w:color w:val="000000" w:themeColor="text1"/>
-                <w:lang w:eastAsia="en-CA"/>
-              </w:rPr>
-              <w:t xml:space="preserve">e </w:t>
+              <w:t>s selection in their browser</w:t>
+            </w:r>
+            <w:r>
+              <w:rPr>
+                <w:rFonts w:asciiTheme="majorHAnsi" w:eastAsia="Times New Roman" w:hAnsiTheme="majorHAnsi" w:cstheme="majorHAnsi"/>
+                <w:color w:val="000000" w:themeColor="text1"/>
+                <w:lang w:eastAsia="en-CA"/>
+              </w:rPr>
+              <w:t xml:space="preserve">’s </w:t>
             </w:r>
             <w:proofErr w:type="spellStart"/>
             <w:r>
@@ -1033,7 +1179,7 @@
                 <w:color w:val="000000" w:themeColor="text1"/>
                 <w:lang w:eastAsia="en-CA"/>
               </w:rPr>
-              <w:t>localstorage</w:t>
+              <w:t>localStorage</w:t>
             </w:r>
             <w:proofErr w:type="spellEnd"/>
             <w:r>
@@ -1042,7 +1188,7 @@
                 <w:color w:val="000000" w:themeColor="text1"/>
                 <w:lang w:eastAsia="en-CA"/>
               </w:rPr>
-              <w:t xml:space="preserve"> in their browser. It also </w:t>
+              <w:t xml:space="preserve">. It also </w:t>
             </w:r>
             <w:r>
               <w:rPr>
@@ -1207,18 +1353,28 @@
               <w:rPr>
                 <w:rFonts w:asciiTheme="majorHAnsi" w:hAnsiTheme="majorHAnsi" w:cstheme="majorHAnsi"/>
               </w:rPr>
-              <w:t>, local storage</w:t>
-            </w:r>
-          </w:p>
-          <w:p>
-            <w:pPr>
-              <w:textAlignment w:val="baseline"/>
-              <w:rPr>
-                <w:rFonts w:asciiTheme="majorHAnsi" w:eastAsia="Times New Roman" w:hAnsiTheme="majorHAnsi" w:cstheme="majorHAnsi"/>
-                <w:color w:val="000000" w:themeColor="text1"/>
-                <w:lang w:eastAsia="en-CA"/>
-              </w:rPr>
-            </w:pPr>
+              <w:t xml:space="preserve">, </w:t>
+            </w:r>
+            <w:proofErr w:type="spellStart"/>
+            <w:r>
+              <w:rPr>
+                <w:rFonts w:asciiTheme="majorHAnsi" w:hAnsiTheme="majorHAnsi" w:cstheme="majorHAnsi"/>
+              </w:rPr>
+              <w:t>local</w:t>
+            </w:r>
+            <w:r>
+              <w:rPr>
+                <w:rFonts w:asciiTheme="majorHAnsi" w:hAnsiTheme="majorHAnsi" w:cstheme="majorHAnsi"/>
+              </w:rPr>
+              <w:t>S</w:t>
+            </w:r>
+            <w:r>
+              <w:rPr>
+                <w:rFonts w:asciiTheme="majorHAnsi" w:hAnsiTheme="majorHAnsi" w:cstheme="majorHAnsi"/>
+              </w:rPr>
+              <w:t>torage</w:t>
+            </w:r>
+            <w:proofErr w:type="spellEnd"/>
           </w:p>
         </w:tc>
       </w:tr>
@@ -1230,8 +1386,8 @@
         <w:rPr>
           <w:rFonts w:asciiTheme="majorHAnsi" w:eastAsia="Times New Roman" w:hAnsiTheme="majorHAnsi" w:cstheme="majorHAnsi"/>
           <w:color w:val="000000" w:themeColor="text1"/>
-          <w:sz w:val="10"/>
-          <w:szCs w:val="10"/>
+          <w:sz w:val="16"/>
+          <w:szCs w:val="16"/>
           <w:lang w:eastAsia="en-CA"/>
         </w:rPr>
       </w:pPr>
@@ -1491,7 +1647,39 @@
                 <w:color w:val="000000" w:themeColor="text1"/>
                 <w:lang w:eastAsia="en-CA"/>
               </w:rPr>
-              <w:t xml:space="preserve">This application allows the users to see the historical trends of Bitcoin by seeing their entry and exit points for </w:t>
+              <w:t>This application allows the users to see the historical trends of Bitcoin</w:t>
+            </w:r>
+            <w:r>
+              <w:rPr>
+                <w:rFonts w:asciiTheme="majorHAnsi" w:eastAsia="Times New Roman" w:hAnsiTheme="majorHAnsi" w:cstheme="majorHAnsi"/>
+                <w:color w:val="000000" w:themeColor="text1"/>
+                <w:lang w:eastAsia="en-CA"/>
+              </w:rPr>
+              <w:t xml:space="preserve">. The user enters </w:t>
+            </w:r>
+            <w:r>
+              <w:rPr>
+                <w:rFonts w:asciiTheme="majorHAnsi" w:eastAsia="Times New Roman" w:hAnsiTheme="majorHAnsi" w:cstheme="majorHAnsi"/>
+                <w:color w:val="000000" w:themeColor="text1"/>
+                <w:lang w:eastAsia="en-CA"/>
+              </w:rPr>
+              <w:t xml:space="preserve">entry and exit </w:t>
+            </w:r>
+            <w:r>
+              <w:rPr>
+                <w:rFonts w:asciiTheme="majorHAnsi" w:eastAsia="Times New Roman" w:hAnsiTheme="majorHAnsi" w:cstheme="majorHAnsi"/>
+                <w:color w:val="000000" w:themeColor="text1"/>
+                <w:lang w:eastAsia="en-CA"/>
+              </w:rPr>
+              <w:t>dates</w:t>
+            </w:r>
+            <w:r>
+              <w:rPr>
+                <w:rFonts w:asciiTheme="majorHAnsi" w:eastAsia="Times New Roman" w:hAnsiTheme="majorHAnsi" w:cstheme="majorHAnsi"/>
+                <w:color w:val="000000" w:themeColor="text1"/>
+                <w:lang w:eastAsia="en-CA"/>
+              </w:rPr>
+              <w:t xml:space="preserve"> for </w:t>
             </w:r>
             <w:r>
               <w:rPr>
@@ -1507,6 +1695,14 @@
                 <w:color w:val="000000" w:themeColor="text1"/>
                 <w:lang w:eastAsia="en-CA"/>
               </w:rPr>
+              <w:t xml:space="preserve"> bitcoin</w:t>
+            </w:r>
+            <w:r>
+              <w:rPr>
+                <w:rFonts w:asciiTheme="majorHAnsi" w:eastAsia="Times New Roman" w:hAnsiTheme="majorHAnsi" w:cstheme="majorHAnsi"/>
+                <w:color w:val="000000" w:themeColor="text1"/>
+                <w:lang w:eastAsia="en-CA"/>
+              </w:rPr>
               <w:t xml:space="preserve"> investments</w:t>
             </w:r>
             <w:r>
@@ -1515,6 +1711,14 @@
                 <w:color w:val="000000" w:themeColor="text1"/>
                 <w:lang w:eastAsia="en-CA"/>
               </w:rPr>
+              <w:t xml:space="preserve"> and is shown how profitable they could have been</w:t>
+            </w:r>
+            <w:r>
+              <w:rPr>
+                <w:rFonts w:asciiTheme="majorHAnsi" w:eastAsia="Times New Roman" w:hAnsiTheme="majorHAnsi" w:cstheme="majorHAnsi"/>
+                <w:color w:val="000000" w:themeColor="text1"/>
+                <w:lang w:eastAsia="en-CA"/>
+              </w:rPr>
               <w:t xml:space="preserve">. </w:t>
             </w:r>
             <w:r>
@@ -1523,23 +1727,31 @@
                 <w:color w:val="000000" w:themeColor="text1"/>
                 <w:lang w:eastAsia="en-CA"/>
               </w:rPr>
-              <w:t xml:space="preserve">I was responsible for the API call, the math and logic involved with calculating the rates, as well as the </w:t>
-            </w:r>
-            <w:r>
-              <w:rPr>
-                <w:rFonts w:asciiTheme="majorHAnsi" w:eastAsia="Times New Roman" w:hAnsiTheme="majorHAnsi" w:cstheme="majorHAnsi"/>
-                <w:color w:val="000000" w:themeColor="text1"/>
-                <w:lang w:eastAsia="en-CA"/>
-              </w:rPr>
-              <w:t>front-end</w:t>
-            </w:r>
-            <w:r>
-              <w:rPr>
-                <w:rFonts w:asciiTheme="majorHAnsi" w:eastAsia="Times New Roman" w:hAnsiTheme="majorHAnsi" w:cstheme="majorHAnsi"/>
-                <w:color w:val="000000" w:themeColor="text1"/>
-                <w:lang w:eastAsia="en-CA"/>
-              </w:rPr>
-              <w:t xml:space="preserve"> overall appearance</w:t>
+              <w:t>I was responsible for the API call, the math and logic involved with calculating the rates, as well as the</w:t>
+            </w:r>
+            <w:r>
+              <w:rPr>
+                <w:rFonts w:asciiTheme="majorHAnsi" w:eastAsia="Times New Roman" w:hAnsiTheme="majorHAnsi" w:cstheme="majorHAnsi"/>
+                <w:color w:val="000000" w:themeColor="text1"/>
+                <w:lang w:eastAsia="en-CA"/>
+              </w:rPr>
+              <w:t xml:space="preserve"> </w:t>
+            </w:r>
+            <w:r>
+              <w:rPr>
+                <w:rFonts w:asciiTheme="majorHAnsi" w:eastAsia="Times New Roman" w:hAnsiTheme="majorHAnsi" w:cstheme="majorHAnsi"/>
+                <w:color w:val="000000" w:themeColor="text1"/>
+                <w:lang w:eastAsia="en-CA"/>
+              </w:rPr>
+              <w:t>overall appearance</w:t>
+            </w:r>
+            <w:r>
+              <w:rPr>
+                <w:rFonts w:asciiTheme="majorHAnsi" w:eastAsia="Times New Roman" w:hAnsiTheme="majorHAnsi" w:cstheme="majorHAnsi"/>
+                <w:color w:val="000000" w:themeColor="text1"/>
+                <w:lang w:eastAsia="en-CA"/>
+              </w:rPr>
+              <w:t xml:space="preserve"> of the application</w:t>
             </w:r>
             <w:r>
               <w:rPr>
@@ -1564,7 +1776,25 @@
                 <w:color w:val="000000" w:themeColor="text1"/>
                 <w:lang w:eastAsia="en-CA"/>
               </w:rPr>
-              <w:t>Technology used:</w:t>
+              <w:t>Tech</w:t>
+            </w:r>
+            <w:r>
+              <w:rPr>
+                <w:rFonts w:asciiTheme="majorHAnsi" w:eastAsia="Times New Roman" w:hAnsiTheme="majorHAnsi" w:cstheme="majorHAnsi"/>
+                <w:b/>
+                <w:color w:val="000000" w:themeColor="text1"/>
+                <w:lang w:eastAsia="en-CA"/>
+              </w:rPr>
+              <w:t>s</w:t>
+            </w:r>
+            <w:r>
+              <w:rPr>
+                <w:rFonts w:asciiTheme="majorHAnsi" w:eastAsia="Times New Roman" w:hAnsiTheme="majorHAnsi" w:cstheme="majorHAnsi"/>
+                <w:b/>
+                <w:color w:val="000000" w:themeColor="text1"/>
+                <w:lang w:eastAsia="en-CA"/>
+              </w:rPr>
+              <w:t xml:space="preserve"> used:</w:t>
             </w:r>
             <w:r>
               <w:rPr>
@@ -1580,7 +1810,23 @@
                 <w:color w:val="000000" w:themeColor="text1"/>
                 <w:lang w:eastAsia="en-CA"/>
               </w:rPr>
-              <w:t xml:space="preserve">HTML, CSS, J, NodeJS, </w:t>
+              <w:t xml:space="preserve">HTML, CSS, </w:t>
+            </w:r>
+            <w:r>
+              <w:rPr>
+                <w:rFonts w:asciiTheme="majorHAnsi" w:eastAsia="Times New Roman" w:hAnsiTheme="majorHAnsi" w:cstheme="majorHAnsi"/>
+                <w:color w:val="000000" w:themeColor="text1"/>
+                <w:lang w:eastAsia="en-CA"/>
+              </w:rPr>
+              <w:t>jQuery, JavaScript</w:t>
+            </w:r>
+            <w:r>
+              <w:rPr>
+                <w:rFonts w:asciiTheme="majorHAnsi" w:eastAsia="Times New Roman" w:hAnsiTheme="majorHAnsi" w:cstheme="majorHAnsi"/>
+                <w:color w:val="000000" w:themeColor="text1"/>
+                <w:lang w:eastAsia="en-CA"/>
+              </w:rPr>
+              <w:t xml:space="preserve">, NodeJS, </w:t>
             </w:r>
             <w:proofErr w:type="spellStart"/>
             <w:r>
@@ -1636,18 +1882,14 @@
               <w:rPr>
                 <w:rFonts w:asciiTheme="majorHAnsi" w:hAnsiTheme="majorHAnsi" w:cstheme="majorHAnsi"/>
               </w:rPr>
-              <w:t>, Materialize UI.</w:t>
-            </w:r>
-          </w:p>
-          <w:p>
-            <w:pPr>
-              <w:textAlignment w:val="baseline"/>
-              <w:rPr>
-                <w:rFonts w:asciiTheme="majorHAnsi" w:eastAsia="Times New Roman" w:hAnsiTheme="majorHAnsi" w:cstheme="majorHAnsi"/>
-                <w:color w:val="000000" w:themeColor="text1"/>
-                <w:lang w:eastAsia="en-CA"/>
-              </w:rPr>
-            </w:pPr>
+              <w:t>, Materialize UI</w:t>
+            </w:r>
+            <w:r>
+              <w:rPr>
+                <w:rFonts w:asciiTheme="majorHAnsi" w:hAnsiTheme="majorHAnsi" w:cstheme="majorHAnsi"/>
+              </w:rPr>
+              <w:t>, MySQL</w:t>
+            </w:r>
           </w:p>
         </w:tc>
       </w:tr>
@@ -1659,8 +1901,8 @@
         <w:rPr>
           <w:rFonts w:asciiTheme="majorHAnsi" w:eastAsia="Times New Roman" w:hAnsiTheme="majorHAnsi" w:cstheme="majorHAnsi"/>
           <w:color w:val="000000" w:themeColor="text1"/>
-          <w:sz w:val="10"/>
-          <w:szCs w:val="10"/>
+          <w:sz w:val="16"/>
+          <w:szCs w:val="16"/>
           <w:lang w:eastAsia="en-CA"/>
         </w:rPr>
       </w:pPr>
@@ -1910,23 +2152,47 @@
                 <w:color w:val="000000" w:themeColor="text1"/>
                 <w:lang w:eastAsia="en-CA"/>
               </w:rPr>
-              <w:t>This app allows the user to document and create a train schedule, allowing them to see when their</w:t>
-            </w:r>
-            <w:r>
-              <w:rPr>
-                <w:rFonts w:asciiTheme="majorHAnsi" w:eastAsia="Times New Roman" w:hAnsiTheme="majorHAnsi" w:cstheme="majorHAnsi"/>
-                <w:color w:val="000000" w:themeColor="text1"/>
-                <w:lang w:eastAsia="en-CA"/>
-              </w:rPr>
-              <w:t xml:space="preserve"> trains arrivals and departures</w:t>
-            </w:r>
-            <w:r>
-              <w:rPr>
-                <w:rFonts w:asciiTheme="majorHAnsi" w:eastAsia="Times New Roman" w:hAnsiTheme="majorHAnsi" w:cstheme="majorHAnsi"/>
-                <w:color w:val="000000" w:themeColor="text1"/>
-                <w:lang w:eastAsia="en-CA"/>
-              </w:rPr>
-              <w:t xml:space="preserve">. This is a serverless application -- it utilizes google Firebase to store the </w:t>
+              <w:t>This app allows the user to create a train schedule, allowing them to see their</w:t>
+            </w:r>
+            <w:r>
+              <w:rPr>
+                <w:rFonts w:asciiTheme="majorHAnsi" w:eastAsia="Times New Roman" w:hAnsiTheme="majorHAnsi" w:cstheme="majorHAnsi"/>
+                <w:color w:val="000000" w:themeColor="text1"/>
+                <w:lang w:eastAsia="en-CA"/>
+              </w:rPr>
+              <w:t xml:space="preserve"> trains arrival and departure</w:t>
+            </w:r>
+            <w:r>
+              <w:rPr>
+                <w:rFonts w:asciiTheme="majorHAnsi" w:eastAsia="Times New Roman" w:hAnsiTheme="majorHAnsi" w:cstheme="majorHAnsi"/>
+                <w:color w:val="000000" w:themeColor="text1"/>
+                <w:lang w:eastAsia="en-CA"/>
+              </w:rPr>
+              <w:t xml:space="preserve"> times</w:t>
+            </w:r>
+            <w:r>
+              <w:rPr>
+                <w:rFonts w:asciiTheme="majorHAnsi" w:eastAsia="Times New Roman" w:hAnsiTheme="majorHAnsi" w:cstheme="majorHAnsi"/>
+                <w:color w:val="000000" w:themeColor="text1"/>
+                <w:lang w:eastAsia="en-CA"/>
+              </w:rPr>
+              <w:t>. This is a serverless application -</w:t>
+            </w:r>
+            <w:r>
+              <w:rPr>
+                <w:rFonts w:asciiTheme="majorHAnsi" w:eastAsia="Times New Roman" w:hAnsiTheme="majorHAnsi" w:cstheme="majorHAnsi"/>
+                <w:color w:val="000000" w:themeColor="text1"/>
+                <w:lang w:eastAsia="en-CA"/>
+              </w:rPr>
+              <w:t xml:space="preserve"> utilizing</w:t>
+            </w:r>
+            <w:r>
+              <w:rPr>
+                <w:rFonts w:asciiTheme="majorHAnsi" w:eastAsia="Times New Roman" w:hAnsiTheme="majorHAnsi" w:cstheme="majorHAnsi"/>
+                <w:color w:val="000000" w:themeColor="text1"/>
+                <w:lang w:eastAsia="en-CA"/>
+              </w:rPr>
+              <w:t xml:space="preserve"> google Firebase to store the </w:t>
             </w:r>
             <w:r>
               <w:rPr>
@@ -1961,7 +2227,25 @@
                 <w:color w:val="000000" w:themeColor="text1"/>
                 <w:lang w:eastAsia="en-CA"/>
               </w:rPr>
-              <w:t>Technology used:</w:t>
+              <w:t>Tech</w:t>
+            </w:r>
+            <w:r>
+              <w:rPr>
+                <w:rFonts w:asciiTheme="majorHAnsi" w:eastAsia="Times New Roman" w:hAnsiTheme="majorHAnsi" w:cstheme="majorHAnsi"/>
+                <w:b/>
+                <w:color w:val="000000" w:themeColor="text1"/>
+                <w:lang w:eastAsia="en-CA"/>
+              </w:rPr>
+              <w:t>s</w:t>
+            </w:r>
+            <w:r>
+              <w:rPr>
+                <w:rFonts w:asciiTheme="majorHAnsi" w:eastAsia="Times New Roman" w:hAnsiTheme="majorHAnsi" w:cstheme="majorHAnsi"/>
+                <w:b/>
+                <w:color w:val="000000" w:themeColor="text1"/>
+                <w:lang w:eastAsia="en-CA"/>
+              </w:rPr>
+              <w:t xml:space="preserve"> used:</w:t>
             </w:r>
             <w:r>
               <w:rPr>
@@ -1971,16 +2255,14 @@
               </w:rPr>
               <w:t xml:space="preserve"> CSS, HTML, JavaScript, jQuery, Firebase, Bootstrap</w:t>
             </w:r>
-          </w:p>
-          <w:p>
-            <w:pPr>
-              <w:textAlignment w:val="baseline"/>
-              <w:rPr>
-                <w:rFonts w:asciiTheme="majorHAnsi" w:eastAsia="Times New Roman" w:hAnsiTheme="majorHAnsi" w:cstheme="majorHAnsi"/>
-                <w:color w:val="000000" w:themeColor="text1"/>
-                <w:lang w:eastAsia="en-CA"/>
-              </w:rPr>
-            </w:pPr>
+            <w:r>
+              <w:rPr>
+                <w:rFonts w:asciiTheme="majorHAnsi" w:eastAsia="Times New Roman" w:hAnsiTheme="majorHAnsi" w:cstheme="majorHAnsi"/>
+                <w:color w:val="000000" w:themeColor="text1"/>
+                <w:lang w:eastAsia="en-CA"/>
+              </w:rPr>
+              <w:t xml:space="preserve">, </w:t>
+            </w:r>
           </w:p>
         </w:tc>
       </w:tr>
@@ -1992,8 +2274,8 @@
         <w:rPr>
           <w:rFonts w:asciiTheme="majorHAnsi" w:eastAsia="Times New Roman" w:hAnsiTheme="majorHAnsi" w:cstheme="majorHAnsi"/>
           <w:color w:val="000000" w:themeColor="text1"/>
-          <w:sz w:val="10"/>
-          <w:szCs w:val="10"/>
+          <w:sz w:val="16"/>
+          <w:szCs w:val="16"/>
           <w:lang w:eastAsia="en-CA"/>
         </w:rPr>
       </w:pPr>
@@ -2005,8 +2287,8 @@
         <w:tblLook w:val="04A0" w:firstRow="1" w:lastRow="0" w:firstColumn="1" w:lastColumn="0" w:noHBand="0" w:noVBand="1"/>
       </w:tblPr>
       <w:tblGrid>
-        <w:gridCol w:w="3402"/>
-        <w:gridCol w:w="4962"/>
+        <w:gridCol w:w="3119"/>
+        <w:gridCol w:w="5245"/>
         <w:gridCol w:w="2409"/>
       </w:tblGrid>
       <w:tr>
@@ -2038,7 +2320,7 @@
                 <w:color w:val="000000" w:themeColor="text1"/>
                 <w:lang w:eastAsia="en-CA"/>
               </w:rPr>
-              <w:t>World Cup Trivia Game</w:t>
+              <w:t>West Ham United App</w:t>
             </w:r>
           </w:p>
         </w:tc>
@@ -2077,7 +2359,7 @@
       <w:tr>
         <w:tc>
           <w:tcPr>
-            <w:tcW w:w="3402" w:type="dxa"/>
+            <w:tcW w:w="3119" w:type="dxa"/>
             <w:tcBorders>
               <w:top w:val="nil"/>
               <w:left w:val="nil"/>
@@ -2092,6 +2374,7 @@
                 <w:bCs/>
                 <w:i/>
                 <w:color w:val="000000" w:themeColor="text1"/>
+                <w:u w:val="single"/>
                 <w:lang w:eastAsia="en-CA"/>
               </w:rPr>
             </w:pPr>
@@ -2099,10 +2382,8 @@
               <w:r>
                 <w:rPr>
                   <w:rStyle w:val="Hyperlink"/>
-                  <w:rFonts w:asciiTheme="majorHAnsi" w:eastAsia="Times New Roman" w:hAnsiTheme="majorHAnsi" w:cstheme="majorHAnsi"/>
-                  <w:bCs/>
+                  <w:rFonts w:asciiTheme="majorHAnsi" w:hAnsiTheme="majorHAnsi" w:cstheme="majorHAnsi"/>
                   <w:i/>
-                  <w:lang w:eastAsia="en-CA"/>
                 </w:rPr>
                 <w:t>github.com/</w:t>
               </w:r>
@@ -2110,10 +2391,8 @@
               <w:r>
                 <w:rPr>
                   <w:rStyle w:val="Hyperlink"/>
-                  <w:rFonts w:asciiTheme="majorHAnsi" w:eastAsia="Times New Roman" w:hAnsiTheme="majorHAnsi" w:cstheme="majorHAnsi"/>
-                  <w:bCs/>
+                  <w:rFonts w:asciiTheme="majorHAnsi" w:hAnsiTheme="majorHAnsi" w:cstheme="majorHAnsi"/>
                   <w:i/>
-                  <w:lang w:eastAsia="en-CA"/>
                 </w:rPr>
                 <w:t>MelvynLing</w:t>
               </w:r>
@@ -2121,10 +2400,8 @@
               <w:r>
                 <w:rPr>
                   <w:rStyle w:val="Hyperlink"/>
-                  <w:rFonts w:asciiTheme="majorHAnsi" w:eastAsia="Times New Roman" w:hAnsiTheme="majorHAnsi" w:cstheme="majorHAnsi"/>
-                  <w:bCs/>
+                  <w:rFonts w:asciiTheme="majorHAnsi" w:hAnsiTheme="majorHAnsi" w:cstheme="majorHAnsi"/>
                   <w:i/>
-                  <w:lang w:eastAsia="en-CA"/>
                 </w:rPr>
                 <w:t>/</w:t>
               </w:r>
@@ -2132,20 +2409,26 @@
               <w:r>
                 <w:rPr>
                   <w:rStyle w:val="Hyperlink"/>
-                  <w:rFonts w:asciiTheme="majorHAnsi" w:eastAsia="Times New Roman" w:hAnsiTheme="majorHAnsi" w:cstheme="majorHAnsi"/>
-                  <w:bCs/>
+                  <w:rFonts w:asciiTheme="majorHAnsi" w:hAnsiTheme="majorHAnsi" w:cstheme="majorHAnsi"/>
                   <w:i/>
-                  <w:lang w:eastAsia="en-CA"/>
                 </w:rPr>
-                <w:t>TriviaGame</w:t>
+                <w:t>whuapp</w:t>
               </w:r>
               <w:proofErr w:type="spellEnd"/>
             </w:hyperlink>
+            <w:r>
+              <w:rPr>
+                <w:rFonts w:asciiTheme="majorHAnsi" w:hAnsiTheme="majorHAnsi" w:cstheme="majorHAnsi"/>
+                <w:i/>
+                <w:u w:val="single"/>
+              </w:rPr>
+              <w:t xml:space="preserve"> </w:t>
+            </w:r>
           </w:p>
         </w:tc>
         <w:tc>
           <w:tcPr>
-            <w:tcW w:w="4962" w:type="dxa"/>
+            <w:tcW w:w="5245" w:type="dxa"/>
             <w:tcBorders>
               <w:top w:val="nil"/>
               <w:left w:val="single" w:sz="4" w:space="0" w:color="auto"/>
@@ -2167,24 +2450,11 @@
                 <w:rPr>
                   <w:rStyle w:val="Hyperlink"/>
                   <w:rFonts w:asciiTheme="majorHAnsi" w:eastAsia="Times New Roman" w:hAnsiTheme="majorHAnsi" w:cstheme="majorHAnsi"/>
-                  <w:bCs/>
                   <w:i/>
                   <w:lang w:eastAsia="en-CA"/>
                 </w:rPr>
-                <w:t>melvynling.github.io/</w:t>
+                <w:t>westhamapp.herokuapp.com/</w:t>
               </w:r>
-              <w:proofErr w:type="spellStart"/>
-              <w:r>
-                <w:rPr>
-                  <w:rStyle w:val="Hyperlink"/>
-                  <w:rFonts w:asciiTheme="majorHAnsi" w:eastAsia="Times New Roman" w:hAnsiTheme="majorHAnsi" w:cstheme="majorHAnsi"/>
-                  <w:bCs/>
-                  <w:i/>
-                  <w:lang w:eastAsia="en-CA"/>
-                </w:rPr>
-                <w:t>TriviaGame</w:t>
-              </w:r>
-              <w:proofErr w:type="spellEnd"/>
             </w:hyperlink>
           </w:p>
         </w:tc>
@@ -2231,176 +2501,110 @@
               <w:textAlignment w:val="baseline"/>
               <w:rPr>
                 <w:rFonts w:asciiTheme="majorHAnsi" w:eastAsia="Times New Roman" w:hAnsiTheme="majorHAnsi" w:cstheme="majorHAnsi"/>
+                <w:color w:val="000000" w:themeColor="text1"/>
+                <w:lang w:eastAsia="en-CA"/>
+              </w:rPr>
+            </w:pPr>
+            <w:r>
+              <w:rPr>
+                <w:rFonts w:asciiTheme="majorHAnsi" w:eastAsia="Times New Roman" w:hAnsiTheme="majorHAnsi" w:cstheme="majorHAnsi"/>
+                <w:bCs/>
+                <w:color w:val="000000" w:themeColor="text1"/>
+                <w:lang w:eastAsia="en-CA"/>
+              </w:rPr>
+              <w:t>This is an app that allows the owner to show a sports team’s recent schedule, as well as their most current roster</w:t>
+            </w:r>
+            <w:r>
+              <w:rPr>
+                <w:rFonts w:asciiTheme="majorHAnsi" w:eastAsia="Times New Roman" w:hAnsiTheme="majorHAnsi" w:cstheme="majorHAnsi"/>
+                <w:bCs/>
+                <w:color w:val="000000" w:themeColor="text1"/>
+                <w:lang w:eastAsia="en-CA"/>
+              </w:rPr>
+              <w:t>, as well as take in inputs for a promotion</w:t>
+            </w:r>
+            <w:r>
+              <w:rPr>
+                <w:rFonts w:asciiTheme="majorHAnsi" w:eastAsia="Times New Roman" w:hAnsiTheme="majorHAnsi" w:cstheme="majorHAnsi"/>
+                <w:bCs/>
+                <w:color w:val="000000" w:themeColor="text1"/>
+                <w:lang w:eastAsia="en-CA"/>
+              </w:rPr>
+              <w:t xml:space="preserve">. </w:t>
+            </w:r>
+            <w:r>
+              <w:rPr>
+                <w:rFonts w:asciiTheme="majorHAnsi" w:eastAsia="Times New Roman" w:hAnsiTheme="majorHAnsi" w:cstheme="majorHAnsi"/>
+                <w:bCs/>
+                <w:color w:val="000000" w:themeColor="text1"/>
+                <w:lang w:eastAsia="en-CA"/>
+              </w:rPr>
+              <w:t>The owner can then log in and add</w:t>
+            </w:r>
+            <w:r>
+              <w:rPr>
+                <w:rFonts w:asciiTheme="majorHAnsi" w:eastAsia="Times New Roman" w:hAnsiTheme="majorHAnsi" w:cstheme="majorHAnsi"/>
+                <w:bCs/>
+                <w:color w:val="000000" w:themeColor="text1"/>
+                <w:lang w:eastAsia="en-CA"/>
+              </w:rPr>
+              <w:t>/edit</w:t>
+            </w:r>
+            <w:r>
+              <w:rPr>
+                <w:rFonts w:asciiTheme="majorHAnsi" w:eastAsia="Times New Roman" w:hAnsiTheme="majorHAnsi" w:cstheme="majorHAnsi"/>
+                <w:bCs/>
+                <w:color w:val="000000" w:themeColor="text1"/>
+                <w:lang w:eastAsia="en-CA"/>
+              </w:rPr>
+              <w:t xml:space="preserve"> players to the roster and add</w:t>
+            </w:r>
+            <w:r>
+              <w:rPr>
+                <w:rFonts w:asciiTheme="majorHAnsi" w:eastAsia="Times New Roman" w:hAnsiTheme="majorHAnsi" w:cstheme="majorHAnsi"/>
+                <w:bCs/>
+                <w:color w:val="000000" w:themeColor="text1"/>
+                <w:lang w:eastAsia="en-CA"/>
+              </w:rPr>
+              <w:t>/edit</w:t>
+            </w:r>
+            <w:r>
+              <w:rPr>
+                <w:rFonts w:asciiTheme="majorHAnsi" w:eastAsia="Times New Roman" w:hAnsiTheme="majorHAnsi" w:cstheme="majorHAnsi"/>
+                <w:bCs/>
+                <w:color w:val="000000" w:themeColor="text1"/>
+                <w:lang w:eastAsia="en-CA"/>
+              </w:rPr>
+              <w:t xml:space="preserve"> games to the schedule. </w:t>
+            </w:r>
+            <w:r>
+              <w:rPr>
+                <w:rFonts w:asciiTheme="majorHAnsi" w:eastAsia="Times New Roman" w:hAnsiTheme="majorHAnsi" w:cstheme="majorHAnsi"/>
+                <w:bCs/>
+                <w:color w:val="000000" w:themeColor="text1"/>
+                <w:lang w:eastAsia="en-CA"/>
+              </w:rPr>
+              <w:t>Google Firebase was used for the database in this application</w:t>
+            </w:r>
+          </w:p>
+          <w:p>
+            <w:pPr>
+              <w:textAlignment w:val="baseline"/>
+              <w:rPr>
+                <w:rFonts w:asciiTheme="majorHAnsi" w:eastAsia="Times New Roman" w:hAnsiTheme="majorHAnsi" w:cstheme="majorHAnsi"/>
+                <w:color w:val="000000" w:themeColor="text1"/>
+                <w:lang w:eastAsia="en-CA"/>
+              </w:rPr>
+            </w:pPr>
+            <w:r>
+              <w:rPr>
+                <w:rFonts w:asciiTheme="majorHAnsi" w:eastAsia="Times New Roman" w:hAnsiTheme="majorHAnsi" w:cstheme="majorHAnsi"/>
                 <w:b/>
-                <w:bCs/>
-                <w:color w:val="000000" w:themeColor="text1"/>
-                <w:lang w:eastAsia="en-CA"/>
-              </w:rPr>
-            </w:pPr>
-            <w:r>
-              <w:rPr>
-                <w:rFonts w:asciiTheme="majorHAnsi" w:eastAsia="Times New Roman" w:hAnsiTheme="majorHAnsi" w:cstheme="majorHAnsi"/>
-                <w:color w:val="000000" w:themeColor="text1"/>
-                <w:lang w:eastAsia="en-CA"/>
-              </w:rPr>
-              <w:t xml:space="preserve">This app uses </w:t>
-            </w:r>
-            <w:proofErr w:type="spellStart"/>
-            <w:r>
-              <w:rPr>
-                <w:rFonts w:asciiTheme="majorHAnsi" w:eastAsia="Times New Roman" w:hAnsiTheme="majorHAnsi" w:cstheme="majorHAnsi"/>
-                <w:color w:val="000000" w:themeColor="text1"/>
-                <w:lang w:eastAsia="en-CA"/>
-              </w:rPr>
-              <w:t>Javascript</w:t>
-            </w:r>
-            <w:proofErr w:type="spellEnd"/>
-            <w:r>
-              <w:rPr>
-                <w:rFonts w:asciiTheme="majorHAnsi" w:eastAsia="Times New Roman" w:hAnsiTheme="majorHAnsi" w:cstheme="majorHAnsi"/>
-                <w:color w:val="000000" w:themeColor="text1"/>
-                <w:lang w:eastAsia="en-CA"/>
-              </w:rPr>
-              <w:t xml:space="preserve"> and jQuery to</w:t>
-            </w:r>
-            <w:r>
-              <w:rPr>
-                <w:rFonts w:asciiTheme="majorHAnsi" w:eastAsia="Times New Roman" w:hAnsiTheme="majorHAnsi" w:cstheme="majorHAnsi"/>
-                <w:color w:val="000000" w:themeColor="text1"/>
-                <w:lang w:eastAsia="en-CA"/>
-              </w:rPr>
-              <w:t xml:space="preserve"> interactively</w:t>
-            </w:r>
-            <w:r>
-              <w:rPr>
-                <w:rFonts w:asciiTheme="majorHAnsi" w:eastAsia="Times New Roman" w:hAnsiTheme="majorHAnsi" w:cstheme="majorHAnsi"/>
-                <w:color w:val="000000" w:themeColor="text1"/>
-                <w:lang w:eastAsia="en-CA"/>
-              </w:rPr>
-              <w:t xml:space="preserve"> test the user’s world cup knowledge. </w:t>
-            </w:r>
-            <w:r>
-              <w:rPr>
-                <w:rFonts w:asciiTheme="majorHAnsi" w:eastAsia="Times New Roman" w:hAnsiTheme="majorHAnsi" w:cstheme="majorHAnsi"/>
-                <w:color w:val="000000" w:themeColor="text1"/>
-                <w:lang w:eastAsia="en-CA"/>
-              </w:rPr>
-              <w:t xml:space="preserve">It demonstrates strong </w:t>
-            </w:r>
-            <w:proofErr w:type="spellStart"/>
-            <w:r>
-              <w:rPr>
-                <w:rFonts w:asciiTheme="majorHAnsi" w:eastAsia="Times New Roman" w:hAnsiTheme="majorHAnsi" w:cstheme="majorHAnsi"/>
-                <w:color w:val="000000" w:themeColor="text1"/>
-                <w:lang w:eastAsia="en-CA"/>
-              </w:rPr>
-              <w:t>Javascript</w:t>
-            </w:r>
-            <w:proofErr w:type="spellEnd"/>
-            <w:r>
-              <w:rPr>
-                <w:rFonts w:asciiTheme="majorHAnsi" w:eastAsia="Times New Roman" w:hAnsiTheme="majorHAnsi" w:cstheme="majorHAnsi"/>
-                <w:color w:val="000000" w:themeColor="text1"/>
-                <w:lang w:eastAsia="en-CA"/>
-              </w:rPr>
-              <w:t xml:space="preserve"> skills, as it makes use of </w:t>
-            </w:r>
-            <w:proofErr w:type="spellStart"/>
-            <w:r>
-              <w:rPr>
-                <w:rFonts w:asciiTheme="majorHAnsi" w:eastAsia="Times New Roman" w:hAnsiTheme="majorHAnsi" w:cstheme="majorHAnsi"/>
-                <w:color w:val="000000" w:themeColor="text1"/>
-                <w:lang w:eastAsia="en-CA"/>
-              </w:rPr>
-              <w:t>setTimeout</w:t>
-            </w:r>
-            <w:proofErr w:type="spellEnd"/>
-            <w:r>
-              <w:rPr>
-                <w:rFonts w:asciiTheme="majorHAnsi" w:eastAsia="Times New Roman" w:hAnsiTheme="majorHAnsi" w:cstheme="majorHAnsi"/>
-                <w:color w:val="000000" w:themeColor="text1"/>
-                <w:lang w:eastAsia="en-CA"/>
-              </w:rPr>
-              <w:t xml:space="preserve">, </w:t>
-            </w:r>
-            <w:proofErr w:type="spellStart"/>
-            <w:r>
-              <w:rPr>
-                <w:rFonts w:asciiTheme="majorHAnsi" w:eastAsia="Times New Roman" w:hAnsiTheme="majorHAnsi" w:cstheme="majorHAnsi"/>
-                <w:color w:val="000000" w:themeColor="text1"/>
-                <w:lang w:eastAsia="en-CA"/>
-              </w:rPr>
-              <w:t>setInterval</w:t>
-            </w:r>
-            <w:proofErr w:type="spellEnd"/>
-            <w:r>
-              <w:rPr>
-                <w:rFonts w:asciiTheme="majorHAnsi" w:eastAsia="Times New Roman" w:hAnsiTheme="majorHAnsi" w:cstheme="majorHAnsi"/>
-                <w:color w:val="000000" w:themeColor="text1"/>
-                <w:lang w:eastAsia="en-CA"/>
-              </w:rPr>
-              <w:t xml:space="preserve">, and a few other </w:t>
-            </w:r>
-            <w:proofErr w:type="spellStart"/>
-            <w:r>
-              <w:rPr>
-                <w:rFonts w:asciiTheme="majorHAnsi" w:eastAsia="Times New Roman" w:hAnsiTheme="majorHAnsi" w:cstheme="majorHAnsi"/>
-                <w:color w:val="000000" w:themeColor="text1"/>
-                <w:lang w:eastAsia="en-CA"/>
-              </w:rPr>
-              <w:t>javascript</w:t>
-            </w:r>
-            <w:proofErr w:type="spellEnd"/>
-            <w:r>
-              <w:rPr>
-                <w:rFonts w:asciiTheme="majorHAnsi" w:eastAsia="Times New Roman" w:hAnsiTheme="majorHAnsi" w:cstheme="majorHAnsi"/>
-                <w:color w:val="000000" w:themeColor="text1"/>
-                <w:lang w:eastAsia="en-CA"/>
-              </w:rPr>
-              <w:t xml:space="preserve"> </w:t>
-            </w:r>
-            <w:r>
-              <w:rPr>
-                <w:rFonts w:asciiTheme="majorHAnsi" w:eastAsia="Times New Roman" w:hAnsiTheme="majorHAnsi" w:cstheme="majorHAnsi"/>
-                <w:color w:val="000000" w:themeColor="text1"/>
-                <w:lang w:eastAsia="en-CA"/>
-              </w:rPr>
-              <w:t>meth</w:t>
-            </w:r>
-            <w:r>
-              <w:rPr>
-                <w:rFonts w:asciiTheme="majorHAnsi" w:eastAsia="Times New Roman" w:hAnsiTheme="majorHAnsi" w:cstheme="majorHAnsi"/>
-                <w:color w:val="000000" w:themeColor="text1"/>
-                <w:lang w:eastAsia="en-CA"/>
-              </w:rPr>
-              <w:t>o</w:t>
-            </w:r>
-            <w:r>
-              <w:rPr>
-                <w:rFonts w:asciiTheme="majorHAnsi" w:eastAsia="Times New Roman" w:hAnsiTheme="majorHAnsi" w:cstheme="majorHAnsi"/>
-                <w:color w:val="000000" w:themeColor="text1"/>
-                <w:lang w:eastAsia="en-CA"/>
-              </w:rPr>
-              <w:t>ds</w:t>
-            </w:r>
-            <w:r>
-              <w:rPr>
-                <w:rFonts w:asciiTheme="majorHAnsi" w:eastAsia="Times New Roman" w:hAnsiTheme="majorHAnsi" w:cstheme="majorHAnsi"/>
-                <w:color w:val="000000" w:themeColor="text1"/>
-                <w:lang w:eastAsia="en-CA"/>
-              </w:rPr>
-              <w:t>.</w:t>
-            </w:r>
-          </w:p>
-          <w:p>
-            <w:pPr>
-              <w:textAlignment w:val="baseline"/>
-              <w:rPr>
-                <w:rFonts w:asciiTheme="majorHAnsi" w:eastAsia="Times New Roman" w:hAnsiTheme="majorHAnsi" w:cstheme="majorHAnsi"/>
-                <w:color w:val="000000" w:themeColor="text1"/>
-                <w:lang w:eastAsia="en-CA"/>
-              </w:rPr>
-            </w:pPr>
+                <w:color w:val="000000" w:themeColor="text1"/>
+                <w:lang w:eastAsia="en-CA"/>
+              </w:rPr>
+              <w:t>Tech</w:t>
+            </w:r>
             <w:r>
               <w:rPr>
                 <w:rFonts w:asciiTheme="majorHAnsi" w:eastAsia="Times New Roman" w:hAnsiTheme="majorHAnsi" w:cstheme="majorHAnsi"/>
@@ -2408,36 +2612,41 @@
                 <w:color w:val="000000" w:themeColor="text1"/>
                 <w:lang w:eastAsia="en-CA"/>
               </w:rPr>
-              <w:t>Technology used:</w:t>
-            </w:r>
-            <w:r>
-              <w:rPr>
-                <w:rFonts w:asciiTheme="majorHAnsi" w:eastAsia="Times New Roman" w:hAnsiTheme="majorHAnsi" w:cstheme="majorHAnsi"/>
-                <w:color w:val="000000" w:themeColor="text1"/>
-                <w:lang w:eastAsia="en-CA"/>
-              </w:rPr>
-              <w:t xml:space="preserve"> CSS, HTML, JavaScript, jQuery, Firebase</w:t>
-            </w:r>
-          </w:p>
-          <w:p>
-            <w:pPr>
-              <w:textAlignment w:val="baseline"/>
-              <w:rPr>
-                <w:rFonts w:asciiTheme="majorHAnsi" w:eastAsia="Times New Roman" w:hAnsiTheme="majorHAnsi" w:cstheme="majorHAnsi"/>
-                <w:color w:val="000000" w:themeColor="text1"/>
-                <w:lang w:eastAsia="en-CA"/>
-              </w:rPr>
-            </w:pPr>
-          </w:p>
-          <w:p>
-            <w:pPr>
-              <w:textAlignment w:val="baseline"/>
-              <w:rPr>
-                <w:rFonts w:asciiTheme="majorHAnsi" w:eastAsia="Times New Roman" w:hAnsiTheme="majorHAnsi" w:cstheme="majorHAnsi"/>
-                <w:color w:val="000000" w:themeColor="text1"/>
-                <w:lang w:eastAsia="en-CA"/>
-              </w:rPr>
-            </w:pPr>
+              <w:t>s</w:t>
+            </w:r>
+            <w:r>
+              <w:rPr>
+                <w:rFonts w:asciiTheme="majorHAnsi" w:eastAsia="Times New Roman" w:hAnsiTheme="majorHAnsi" w:cstheme="majorHAnsi"/>
+                <w:b/>
+                <w:color w:val="000000" w:themeColor="text1"/>
+                <w:lang w:eastAsia="en-CA"/>
+              </w:rPr>
+              <w:t xml:space="preserve"> used:</w:t>
+            </w:r>
+            <w:r>
+              <w:rPr>
+                <w:rFonts w:asciiTheme="majorHAnsi" w:eastAsia="Times New Roman" w:hAnsiTheme="majorHAnsi" w:cstheme="majorHAnsi"/>
+                <w:color w:val="000000" w:themeColor="text1"/>
+                <w:lang w:eastAsia="en-CA"/>
+              </w:rPr>
+              <w:t xml:space="preserve"> CSS, HTML, JavaScript, Firebase</w:t>
+            </w:r>
+            <w:r>
+              <w:rPr>
+                <w:rFonts w:asciiTheme="majorHAnsi" w:eastAsia="Times New Roman" w:hAnsiTheme="majorHAnsi" w:cstheme="majorHAnsi"/>
+                <w:color w:val="000000" w:themeColor="text1"/>
+                <w:lang w:eastAsia="en-CA"/>
+              </w:rPr>
+              <w:t>,</w:t>
+            </w:r>
+            <w:r>
+              <w:rPr>
+                <w:rFonts w:asciiTheme="majorHAnsi" w:eastAsia="Times New Roman" w:hAnsiTheme="majorHAnsi" w:cstheme="majorHAnsi"/>
+                <w:color w:val="000000" w:themeColor="text1"/>
+                <w:lang w:eastAsia="en-CA"/>
+              </w:rPr>
+              <w:t xml:space="preserve"> React, Material UI, d3</w:t>
+            </w:r>
           </w:p>
         </w:tc>
       </w:tr>
@@ -2445,24 +2654,11 @@
     <w:p>
       <w:pPr>
         <w:spacing w:after="0" w:line="240" w:lineRule="auto"/>
-        <w:textAlignment w:val="baseline"/>
         <w:rPr>
           <w:rFonts w:asciiTheme="majorHAnsi" w:eastAsia="Times New Roman" w:hAnsiTheme="majorHAnsi" w:cstheme="majorHAnsi"/>
           <w:color w:val="000000" w:themeColor="text1"/>
-          <w:sz w:val="10"/>
-          <w:szCs w:val="10"/>
-          <w:lang w:eastAsia="en-CA"/>
-        </w:rPr>
-      </w:pPr>
-    </w:p>
-    <w:p>
-      <w:pPr>
-        <w:spacing w:after="0" w:line="240" w:lineRule="auto"/>
-        <w:rPr>
-          <w:rFonts w:asciiTheme="majorHAnsi" w:eastAsia="Times New Roman" w:hAnsiTheme="majorHAnsi" w:cstheme="majorHAnsi"/>
-          <w:color w:val="000000" w:themeColor="text1"/>
-          <w:sz w:val="10"/>
-          <w:szCs w:val="10"/>
+          <w:sz w:val="24"/>
+          <w:szCs w:val="24"/>
           <w:lang w:eastAsia="en-CA"/>
         </w:rPr>
       </w:pPr>
@@ -2495,6 +2691,7 @@
           <w:szCs w:val="28"/>
           <w:lang w:eastAsia="en-CA"/>
         </w:rPr>
+        <w:lastRenderedPageBreak/>
         <w:t>Experience</w:t>
       </w:r>
     </w:p>
@@ -2507,21 +2704,11 @@
         <w:rPr>
           <w:rFonts w:asciiTheme="majorHAnsi" w:eastAsia="Times New Roman" w:hAnsiTheme="majorHAnsi" w:cstheme="majorHAnsi"/>
           <w:color w:val="000000" w:themeColor="text1"/>
-          <w:sz w:val="10"/>
-          <w:szCs w:val="10"/>
+          <w:sz w:val="16"/>
+          <w:szCs w:val="16"/>
           <w:lang w:eastAsia="en-CA"/>
         </w:rPr>
       </w:pPr>
-      <w:r>
-        <w:rPr>
-          <w:rFonts w:asciiTheme="majorHAnsi" w:eastAsia="Times New Roman" w:hAnsiTheme="majorHAnsi" w:cstheme="majorHAnsi"/>
-          <w:color w:val="000000" w:themeColor="text1"/>
-          <w:sz w:val="10"/>
-          <w:szCs w:val="10"/>
-          <w:lang w:eastAsia="en-CA"/>
-        </w:rPr>
-        <w:t> </w:t>
-      </w:r>
     </w:p>
     <w:tbl>
       <w:tblPr>
@@ -2694,71 +2881,103 @@
                 <w:color w:val="000000" w:themeColor="text1"/>
                 <w:lang w:eastAsia="en-CA"/>
               </w:rPr>
-              <w:t xml:space="preserve"> for running </w:t>
-            </w:r>
-            <w:r>
-              <w:rPr>
-                <w:rFonts w:asciiTheme="majorHAnsi" w:eastAsia="Times New Roman" w:hAnsiTheme="majorHAnsi" w:cstheme="majorHAnsi"/>
-                <w:color w:val="000000" w:themeColor="text1"/>
-                <w:lang w:eastAsia="en-CA"/>
-              </w:rPr>
-              <w:t>various sales</w:t>
-            </w:r>
-            <w:r>
-              <w:rPr>
-                <w:rFonts w:asciiTheme="majorHAnsi" w:eastAsia="Times New Roman" w:hAnsiTheme="majorHAnsi" w:cstheme="majorHAnsi"/>
-                <w:color w:val="000000" w:themeColor="text1"/>
-                <w:lang w:eastAsia="en-CA"/>
-              </w:rPr>
-              <w:t xml:space="preserve"> report</w:t>
-            </w:r>
-            <w:r>
-              <w:rPr>
-                <w:rFonts w:asciiTheme="majorHAnsi" w:eastAsia="Times New Roman" w:hAnsiTheme="majorHAnsi" w:cstheme="majorHAnsi"/>
-                <w:color w:val="000000" w:themeColor="text1"/>
-                <w:lang w:eastAsia="en-CA"/>
-              </w:rPr>
-              <w:t>s</w:t>
-            </w:r>
-            <w:r>
-              <w:rPr>
-                <w:rFonts w:asciiTheme="majorHAnsi" w:eastAsia="Times New Roman" w:hAnsiTheme="majorHAnsi" w:cstheme="majorHAnsi"/>
-                <w:color w:val="000000" w:themeColor="text1"/>
-                <w:lang w:eastAsia="en-CA"/>
-              </w:rPr>
-              <w:t xml:space="preserve"> and account for any </w:t>
-            </w:r>
-            <w:r>
-              <w:rPr>
-                <w:rFonts w:asciiTheme="majorHAnsi" w:eastAsia="Times New Roman" w:hAnsiTheme="majorHAnsi" w:cstheme="majorHAnsi"/>
-                <w:color w:val="000000" w:themeColor="text1"/>
-                <w:lang w:eastAsia="en-CA"/>
-              </w:rPr>
-              <w:t xml:space="preserve">anomalies that may have occurred in the buying and selling of </w:t>
-            </w:r>
-            <w:r>
-              <w:rPr>
-                <w:rFonts w:asciiTheme="majorHAnsi" w:eastAsia="Times New Roman" w:hAnsiTheme="majorHAnsi" w:cstheme="majorHAnsi"/>
-                <w:color w:val="000000" w:themeColor="text1"/>
-                <w:lang w:eastAsia="en-CA"/>
-              </w:rPr>
-              <w:t xml:space="preserve">OSG </w:t>
-            </w:r>
-            <w:r>
-              <w:rPr>
-                <w:rFonts w:asciiTheme="majorHAnsi" w:eastAsia="Times New Roman" w:hAnsiTheme="majorHAnsi" w:cstheme="majorHAnsi"/>
-                <w:color w:val="000000" w:themeColor="text1"/>
-                <w:lang w:eastAsia="en-CA"/>
-              </w:rPr>
-              <w:t>products</w:t>
-            </w:r>
-            <w:r>
-              <w:rPr>
-                <w:rFonts w:asciiTheme="majorHAnsi" w:eastAsia="Times New Roman" w:hAnsiTheme="majorHAnsi" w:cstheme="majorHAnsi"/>
-                <w:color w:val="000000" w:themeColor="text1"/>
-                <w:lang w:eastAsia="en-CA"/>
-              </w:rPr>
-              <w:t>, demonstrating key analytical skills.</w:t>
+              <w:t xml:space="preserve"> for </w:t>
+            </w:r>
+            <w:r>
+              <w:rPr>
+                <w:rFonts w:asciiTheme="majorHAnsi" w:eastAsia="Times New Roman" w:hAnsiTheme="majorHAnsi" w:cstheme="majorHAnsi"/>
+                <w:color w:val="000000" w:themeColor="text1"/>
+                <w:lang w:eastAsia="en-CA"/>
+              </w:rPr>
+              <w:t xml:space="preserve">answering </w:t>
+            </w:r>
+            <w:r>
+              <w:rPr>
+                <w:rFonts w:asciiTheme="majorHAnsi" w:eastAsia="Times New Roman" w:hAnsiTheme="majorHAnsi" w:cstheme="majorHAnsi"/>
+                <w:color w:val="000000" w:themeColor="text1"/>
+                <w:lang w:eastAsia="en-CA"/>
+              </w:rPr>
+              <w:t>technical questions regarding products, customer service duties</w:t>
+            </w:r>
+            <w:r>
+              <w:rPr>
+                <w:rFonts w:asciiTheme="majorHAnsi" w:eastAsia="Times New Roman" w:hAnsiTheme="majorHAnsi" w:cstheme="majorHAnsi"/>
+                <w:color w:val="000000" w:themeColor="text1"/>
+                <w:lang w:eastAsia="en-CA"/>
+              </w:rPr>
+              <w:t xml:space="preserve">, order entry, </w:t>
+            </w:r>
+            <w:r>
+              <w:rPr>
+                <w:rFonts w:asciiTheme="majorHAnsi" w:eastAsia="Times New Roman" w:hAnsiTheme="majorHAnsi" w:cstheme="majorHAnsi"/>
+                <w:color w:val="000000" w:themeColor="text1"/>
+                <w:lang w:eastAsia="en-CA"/>
+              </w:rPr>
+              <w:t xml:space="preserve">quoting specialized tools, </w:t>
+            </w:r>
+            <w:r>
+              <w:rPr>
+                <w:rFonts w:asciiTheme="majorHAnsi" w:eastAsia="Times New Roman" w:hAnsiTheme="majorHAnsi" w:cstheme="majorHAnsi"/>
+                <w:color w:val="000000" w:themeColor="text1"/>
+                <w:lang w:eastAsia="en-CA"/>
+              </w:rPr>
+              <w:t>daily sales report</w:t>
+            </w:r>
+            <w:r>
+              <w:rPr>
+                <w:rFonts w:asciiTheme="majorHAnsi" w:eastAsia="Times New Roman" w:hAnsiTheme="majorHAnsi" w:cstheme="majorHAnsi"/>
+                <w:color w:val="000000" w:themeColor="text1"/>
+                <w:lang w:eastAsia="en-CA"/>
+              </w:rPr>
+              <w:t>ing</w:t>
+            </w:r>
+            <w:r>
+              <w:rPr>
+                <w:rFonts w:asciiTheme="majorHAnsi" w:eastAsia="Times New Roman" w:hAnsiTheme="majorHAnsi" w:cstheme="majorHAnsi"/>
+                <w:color w:val="000000" w:themeColor="text1"/>
+                <w:lang w:eastAsia="en-CA"/>
+              </w:rPr>
+              <w:t>,</w:t>
+            </w:r>
+            <w:r>
+              <w:rPr>
+                <w:rFonts w:asciiTheme="majorHAnsi" w:eastAsia="Times New Roman" w:hAnsiTheme="majorHAnsi" w:cstheme="majorHAnsi"/>
+                <w:color w:val="000000" w:themeColor="text1"/>
+                <w:lang w:eastAsia="en-CA"/>
+              </w:rPr>
+              <w:t xml:space="preserve"> daily</w:t>
+            </w:r>
+            <w:r>
+              <w:rPr>
+                <w:rFonts w:asciiTheme="majorHAnsi" w:eastAsia="Times New Roman" w:hAnsiTheme="majorHAnsi" w:cstheme="majorHAnsi"/>
+                <w:color w:val="000000" w:themeColor="text1"/>
+                <w:lang w:eastAsia="en-CA"/>
+              </w:rPr>
+              <w:t xml:space="preserve"> purchasing</w:t>
+            </w:r>
+            <w:r>
+              <w:rPr>
+                <w:rFonts w:asciiTheme="majorHAnsi" w:eastAsia="Times New Roman" w:hAnsiTheme="majorHAnsi" w:cstheme="majorHAnsi"/>
+                <w:color w:val="000000" w:themeColor="text1"/>
+                <w:lang w:eastAsia="en-CA"/>
+              </w:rPr>
+              <w:t xml:space="preserve">, customs paperwork, as well as </w:t>
+            </w:r>
+            <w:r>
+              <w:rPr>
+                <w:rFonts w:asciiTheme="majorHAnsi" w:eastAsia="Times New Roman" w:hAnsiTheme="majorHAnsi" w:cstheme="majorHAnsi"/>
+                <w:color w:val="000000" w:themeColor="text1"/>
+                <w:lang w:eastAsia="en-CA"/>
+              </w:rPr>
+              <w:t>receiving and preparing of tools for coating</w:t>
+            </w:r>
+            <w:r>
+              <w:rPr>
+                <w:rFonts w:asciiTheme="majorHAnsi" w:eastAsia="Times New Roman" w:hAnsiTheme="majorHAnsi" w:cstheme="majorHAnsi"/>
+                <w:color w:val="000000" w:themeColor="text1"/>
+                <w:lang w:eastAsia="en-CA"/>
+              </w:rPr>
+              <w:t>.</w:t>
             </w:r>
           </w:p>
           <w:p>
@@ -2796,23 +3015,65 @@
                 <w:color w:val="000000" w:themeColor="text1"/>
                 <w:lang w:eastAsia="en-CA"/>
               </w:rPr>
-              <w:t xml:space="preserve">a larger </w:t>
-            </w:r>
-            <w:r>
-              <w:rPr>
-                <w:rFonts w:asciiTheme="majorHAnsi" w:eastAsia="Times New Roman" w:hAnsiTheme="majorHAnsi" w:cstheme="majorHAnsi"/>
-                <w:color w:val="000000" w:themeColor="text1"/>
-                <w:lang w:eastAsia="en-CA"/>
-              </w:rPr>
-              <w:t xml:space="preserve">local customer, where users would input their requested tools and receive them if </w:t>
-            </w:r>
-            <w:r>
-              <w:rPr>
-                <w:rFonts w:asciiTheme="majorHAnsi" w:eastAsia="Times New Roman" w:hAnsiTheme="majorHAnsi" w:cstheme="majorHAnsi"/>
-                <w:color w:val="000000" w:themeColor="text1"/>
-                <w:lang w:eastAsia="en-CA"/>
-              </w:rPr>
-              <w:t>stocked.</w:t>
+              <w:t xml:space="preserve">a </w:t>
+            </w:r>
+            <w:r>
+              <w:rPr>
+                <w:rFonts w:asciiTheme="majorHAnsi" w:eastAsia="Times New Roman" w:hAnsiTheme="majorHAnsi" w:cstheme="majorHAnsi"/>
+                <w:color w:val="000000" w:themeColor="text1"/>
+                <w:lang w:eastAsia="en-CA"/>
+              </w:rPr>
+              <w:t>local customer, where users would input their requested tools and receive them</w:t>
+            </w:r>
+            <w:bookmarkStart w:id="2" w:name="_GoBack"/>
+            <w:bookmarkEnd w:id="2"/>
+            <w:r>
+              <w:rPr>
+                <w:rFonts w:asciiTheme="majorHAnsi" w:eastAsia="Times New Roman" w:hAnsiTheme="majorHAnsi" w:cstheme="majorHAnsi"/>
+                <w:color w:val="000000" w:themeColor="text1"/>
+                <w:lang w:eastAsia="en-CA"/>
+              </w:rPr>
+              <w:t>.</w:t>
+            </w:r>
+            <w:r>
+              <w:rPr>
+                <w:rFonts w:asciiTheme="majorHAnsi" w:eastAsia="Times New Roman" w:hAnsiTheme="majorHAnsi" w:cstheme="majorHAnsi"/>
+                <w:color w:val="000000" w:themeColor="text1"/>
+                <w:lang w:eastAsia="en-CA"/>
+              </w:rPr>
+              <w:t xml:space="preserve"> Tracked and maintained</w:t>
+            </w:r>
+            <w:r>
+              <w:rPr>
+                <w:rFonts w:asciiTheme="majorHAnsi" w:eastAsia="Times New Roman" w:hAnsiTheme="majorHAnsi" w:cstheme="majorHAnsi"/>
+                <w:color w:val="000000" w:themeColor="text1"/>
+                <w:lang w:eastAsia="en-CA"/>
+              </w:rPr>
+              <w:t xml:space="preserve"> inventory</w:t>
+            </w:r>
+            <w:r>
+              <w:rPr>
+                <w:rFonts w:asciiTheme="majorHAnsi" w:eastAsia="Times New Roman" w:hAnsiTheme="majorHAnsi" w:cstheme="majorHAnsi"/>
+                <w:color w:val="000000" w:themeColor="text1"/>
+                <w:lang w:eastAsia="en-CA"/>
+              </w:rPr>
+              <w:t xml:space="preserve"> </w:t>
+            </w:r>
+            <w:r>
+              <w:rPr>
+                <w:rFonts w:asciiTheme="majorHAnsi" w:eastAsia="Times New Roman" w:hAnsiTheme="majorHAnsi" w:cstheme="majorHAnsi"/>
+                <w:color w:val="000000" w:themeColor="text1"/>
+                <w:lang w:eastAsia="en-CA"/>
+              </w:rPr>
+              <w:t>to ensure the smooth operation of dispensing system</w:t>
+            </w:r>
+            <w:r>
+              <w:rPr>
+                <w:rFonts w:asciiTheme="majorHAnsi" w:eastAsia="Times New Roman" w:hAnsiTheme="majorHAnsi" w:cstheme="majorHAnsi"/>
+                <w:color w:val="000000" w:themeColor="text1"/>
+                <w:lang w:eastAsia="en-CA"/>
+              </w:rPr>
+              <w:t>.</w:t>
             </w:r>
           </w:p>
           <w:p>
@@ -2822,8 +3083,8 @@
               <w:rPr>
                 <w:rFonts w:asciiTheme="majorHAnsi" w:eastAsia="Times New Roman" w:hAnsiTheme="majorHAnsi" w:cstheme="majorHAnsi"/>
                 <w:color w:val="000000" w:themeColor="text1"/>
-                <w:sz w:val="10"/>
-                <w:szCs w:val="10"/>
+                <w:sz w:val="16"/>
+                <w:szCs w:val="16"/>
                 <w:lang w:eastAsia="en-CA"/>
               </w:rPr>
             </w:pPr>
@@ -2901,8 +3162,6 @@
               </w:rPr>
               <w:t>(I</w:t>
             </w:r>
-            <w:bookmarkStart w:id="2" w:name="_GoBack"/>
-            <w:bookmarkEnd w:id="2"/>
             <w:r>
               <w:rPr>
                 <w:rFonts w:asciiTheme="majorHAnsi" w:hAnsiTheme="majorHAnsi" w:cstheme="majorHAnsi"/>
@@ -2975,7 +3234,55 @@
                 <w:color w:val="000000" w:themeColor="text1"/>
                 <w:lang w:eastAsia="en-CA"/>
               </w:rPr>
-              <w:t>Supported managers, tradespeople, and others in the daily operations of the company, assisting with data entry and computer related activities, as well as in the tool shop and on various jobsites.</w:t>
+              <w:t xml:space="preserve">Supported managers, tradespeople, and </w:t>
+            </w:r>
+            <w:r>
+              <w:rPr>
+                <w:rFonts w:asciiTheme="majorHAnsi" w:eastAsia="Times New Roman" w:hAnsiTheme="majorHAnsi" w:cstheme="majorHAnsi"/>
+                <w:color w:val="000000" w:themeColor="text1"/>
+                <w:lang w:eastAsia="en-CA"/>
+              </w:rPr>
+              <w:t>all others</w:t>
+            </w:r>
+            <w:r>
+              <w:rPr>
+                <w:rFonts w:asciiTheme="majorHAnsi" w:eastAsia="Times New Roman" w:hAnsiTheme="majorHAnsi" w:cstheme="majorHAnsi"/>
+                <w:color w:val="000000" w:themeColor="text1"/>
+                <w:lang w:eastAsia="en-CA"/>
+              </w:rPr>
+              <w:t xml:space="preserve"> in the daily operations of the company, assisting with data entry and </w:t>
+            </w:r>
+            <w:r>
+              <w:rPr>
+                <w:rFonts w:asciiTheme="majorHAnsi" w:eastAsia="Times New Roman" w:hAnsiTheme="majorHAnsi" w:cstheme="majorHAnsi"/>
+                <w:color w:val="000000" w:themeColor="text1"/>
+                <w:lang w:eastAsia="en-CA"/>
+              </w:rPr>
+              <w:t>I.T.</w:t>
+            </w:r>
+            <w:r>
+              <w:rPr>
+                <w:rFonts w:asciiTheme="majorHAnsi" w:eastAsia="Times New Roman" w:hAnsiTheme="majorHAnsi" w:cstheme="majorHAnsi"/>
+                <w:color w:val="000000" w:themeColor="text1"/>
+                <w:lang w:eastAsia="en-CA"/>
+              </w:rPr>
+              <w:t xml:space="preserve"> related activities, as well as in the tool shop and on various jobsites</w:t>
+            </w:r>
+            <w:r>
+              <w:rPr>
+                <w:rFonts w:asciiTheme="majorHAnsi" w:eastAsia="Times New Roman" w:hAnsiTheme="majorHAnsi" w:cstheme="majorHAnsi"/>
+                <w:color w:val="000000" w:themeColor="text1"/>
+                <w:lang w:eastAsia="en-CA"/>
+              </w:rPr>
+              <w:t xml:space="preserve"> on an as needed basis</w:t>
+            </w:r>
+            <w:r>
+              <w:rPr>
+                <w:rFonts w:asciiTheme="majorHAnsi" w:eastAsia="Times New Roman" w:hAnsiTheme="majorHAnsi" w:cstheme="majorHAnsi"/>
+                <w:color w:val="000000" w:themeColor="text1"/>
+                <w:lang w:eastAsia="en-CA"/>
+              </w:rPr>
+              <w:t>.</w:t>
             </w:r>
           </w:p>
           <w:p>
@@ -2997,16 +3304,32 @@
                 <w:color w:val="000000" w:themeColor="text1"/>
                 <w:lang w:eastAsia="en-CA"/>
               </w:rPr>
-              <w:t xml:space="preserve">Facilitated training for two colleagues on new computer programs and operating systems, advised in the selection of programs. </w:t>
-            </w:r>
-          </w:p>
-          <w:p>
-            <w:pPr>
-              <w:rPr>
-                <w:rFonts w:asciiTheme="majorHAnsi" w:eastAsia="Times New Roman" w:hAnsiTheme="majorHAnsi" w:cstheme="majorHAnsi"/>
-                <w:color w:val="000000" w:themeColor="text1"/>
-                <w:sz w:val="10"/>
-                <w:szCs w:val="10"/>
+              <w:t>Facilitated training for two colleagues on new computer programs and operating systems, advised in the selection of programs</w:t>
+            </w:r>
+            <w:r>
+              <w:rPr>
+                <w:rFonts w:asciiTheme="majorHAnsi" w:eastAsia="Times New Roman" w:hAnsiTheme="majorHAnsi" w:cstheme="majorHAnsi"/>
+                <w:color w:val="000000" w:themeColor="text1"/>
+                <w:lang w:eastAsia="en-CA"/>
+              </w:rPr>
+              <w:t xml:space="preserve"> for managers.</w:t>
+            </w:r>
+            <w:r>
+              <w:rPr>
+                <w:rFonts w:asciiTheme="majorHAnsi" w:eastAsia="Times New Roman" w:hAnsiTheme="majorHAnsi" w:cstheme="majorHAnsi"/>
+                <w:color w:val="000000" w:themeColor="text1"/>
+                <w:lang w:eastAsia="en-CA"/>
+              </w:rPr>
+              <w:t xml:space="preserve"> </w:t>
+            </w:r>
+          </w:p>
+          <w:p>
+            <w:pPr>
+              <w:rPr>
+                <w:rFonts w:asciiTheme="majorHAnsi" w:eastAsia="Times New Roman" w:hAnsiTheme="majorHAnsi" w:cstheme="majorHAnsi"/>
+                <w:color w:val="000000" w:themeColor="text1"/>
+                <w:sz w:val="16"/>
+                <w:szCs w:val="16"/>
                 <w:lang w:eastAsia="en-CA"/>
               </w:rPr>
             </w:pPr>
@@ -3158,7 +3481,39 @@
                 <w:color w:val="000000" w:themeColor="text1"/>
                 <w:lang w:eastAsia="en-CA"/>
               </w:rPr>
-              <w:t>Worked as a front-line agent to set up automobile insurance claims for customers who had been involved in an automobile accident.</w:t>
+              <w:t>Worked as a front-line agent</w:t>
+            </w:r>
+            <w:r>
+              <w:rPr>
+                <w:rFonts w:asciiTheme="majorHAnsi" w:eastAsia="Times New Roman" w:hAnsiTheme="majorHAnsi" w:cstheme="majorHAnsi"/>
+                <w:color w:val="000000" w:themeColor="text1"/>
+                <w:lang w:eastAsia="en-CA"/>
+              </w:rPr>
+              <w:t>,</w:t>
+            </w:r>
+            <w:r>
+              <w:rPr>
+                <w:rFonts w:asciiTheme="majorHAnsi" w:eastAsia="Times New Roman" w:hAnsiTheme="majorHAnsi" w:cstheme="majorHAnsi"/>
+                <w:color w:val="000000" w:themeColor="text1"/>
+                <w:lang w:eastAsia="en-CA"/>
+              </w:rPr>
+              <w:t xml:space="preserve"> set up automobile insurance claims for customers who had been involved in an automobile accident</w:t>
+            </w:r>
+            <w:r>
+              <w:rPr>
+                <w:rFonts w:asciiTheme="majorHAnsi" w:eastAsia="Times New Roman" w:hAnsiTheme="majorHAnsi" w:cstheme="majorHAnsi"/>
+                <w:color w:val="000000" w:themeColor="text1"/>
+                <w:lang w:eastAsia="en-CA"/>
+              </w:rPr>
+              <w:t xml:space="preserve"> via phone or email</w:t>
+            </w:r>
+            <w:r>
+              <w:rPr>
+                <w:rFonts w:asciiTheme="majorHAnsi" w:eastAsia="Times New Roman" w:hAnsiTheme="majorHAnsi" w:cstheme="majorHAnsi"/>
+                <w:color w:val="000000" w:themeColor="text1"/>
+                <w:lang w:eastAsia="en-CA"/>
+              </w:rPr>
+              <w:t>.</w:t>
             </w:r>
           </w:p>
           <w:p>
@@ -3196,15 +3551,31 @@
                 <w:color w:val="000000" w:themeColor="text1"/>
                 <w:lang w:eastAsia="en-CA"/>
               </w:rPr>
-              <w:t xml:space="preserve"> report team, calling out on customers who were reported to be involved in an automobile incident</w:t>
-            </w:r>
-            <w:r>
-              <w:rPr>
-                <w:rFonts w:asciiTheme="majorHAnsi" w:eastAsia="Times New Roman" w:hAnsiTheme="majorHAnsi" w:cstheme="majorHAnsi"/>
-                <w:color w:val="000000" w:themeColor="text1"/>
-                <w:lang w:eastAsia="en-CA"/>
-              </w:rPr>
-              <w:t xml:space="preserve"> to investigate potential automobile claims.</w:t>
+              <w:t xml:space="preserve"> report team, </w:t>
+            </w:r>
+            <w:r>
+              <w:rPr>
+                <w:rFonts w:asciiTheme="majorHAnsi" w:eastAsia="Times New Roman" w:hAnsiTheme="majorHAnsi" w:cstheme="majorHAnsi"/>
+                <w:color w:val="000000" w:themeColor="text1"/>
+                <w:lang w:eastAsia="en-CA"/>
+              </w:rPr>
+              <w:t xml:space="preserve">to </w:t>
+            </w:r>
+            <w:r>
+              <w:rPr>
+                <w:rFonts w:asciiTheme="majorHAnsi" w:eastAsia="Times New Roman" w:hAnsiTheme="majorHAnsi" w:cstheme="majorHAnsi"/>
+                <w:color w:val="000000" w:themeColor="text1"/>
+                <w:lang w:eastAsia="en-CA"/>
+              </w:rPr>
+              <w:t>investigate potential automobile claims</w:t>
+            </w:r>
+            <w:r>
+              <w:rPr>
+                <w:rFonts w:asciiTheme="majorHAnsi" w:eastAsia="Times New Roman" w:hAnsiTheme="majorHAnsi" w:cstheme="majorHAnsi"/>
+                <w:color w:val="000000" w:themeColor="text1"/>
+                <w:lang w:eastAsia="en-CA"/>
+              </w:rPr>
+              <w:t xml:space="preserve"> with customers who has been reported to be in an accident.</w:t>
             </w:r>
           </w:p>
           <w:p>
@@ -3214,6 +3585,8 @@
               <w:rPr>
                 <w:rFonts w:asciiTheme="majorHAnsi" w:eastAsia="Times New Roman" w:hAnsiTheme="majorHAnsi" w:cstheme="majorHAnsi"/>
                 <w:color w:val="000000" w:themeColor="text1"/>
+                <w:sz w:val="16"/>
+                <w:szCs w:val="16"/>
                 <w:lang w:eastAsia="en-CA"/>
               </w:rPr>
             </w:pPr>
@@ -4919,7 +5292,7 @@
       </w:pPr>
     </w:pPrDefault>
   </w:docDefaults>
-  <w:latentStyles w:defLockedState="0" w:defUIPriority="99" w:defSemiHidden="0" w:defUnhideWhenUsed="0" w:defQFormat="0" w:count="375">
+  <w:latentStyles w:defLockedState="0" w:defUIPriority="99" w:defSemiHidden="0" w:defUnhideWhenUsed="0" w:defQFormat="0" w:count="376">
     <w:lsdException w:name="Normal" w:uiPriority="0" w:qFormat="1"/>
     <w:lsdException w:name="heading 1" w:uiPriority="9" w:qFormat="1"/>
     <w:lsdException w:name="heading 2" w:semiHidden="1" w:uiPriority="9" w:unhideWhenUsed="1" w:qFormat="1"/>
@@ -5295,6 +5668,7 @@
     <w:lsdException w:name="Smart Hyperlink" w:semiHidden="1" w:unhideWhenUsed="1"/>
     <w:lsdException w:name="Hashtag" w:semiHidden="1" w:unhideWhenUsed="1"/>
     <w:lsdException w:name="Unresolved Mention" w:semiHidden="1" w:unhideWhenUsed="1"/>
+    <w:lsdException w:name="Smart Link" w:semiHidden="1" w:unhideWhenUsed="1"/>
   </w:latentStyles>
   <w:style w:type="paragraph" w:default="1" w:styleId="Normal">
     <w:name w:val="Normal"/>

</xml_diff>